<commit_message>
Update Working Session Notes.docx
</commit_message>
<xml_diff>
--- a/Working Session Notes.docx
+++ b/Working Session Notes.docx
@@ -616,26 +616,23 @@
           <w:numId w:val="5"/>
         </w:numPr>
       </w:pPr>
+      <w:r>
+        <w:t xml:space="preserve">e.g. </w:t>
+      </w:r>
+      <w:r>
+        <w:t xml:space="preserve">from </w:t>
+      </w:r>
+      <w:r>
+        <w:t>utilities</w:t>
+      </w:r>
+      <w:r>
+        <w:t xml:space="preserve"> import </w:t>
+      </w:r>
       <w:proofErr w:type="gramStart"/>
       <w:r>
-        <w:t>e.g.</w:t>
+        <w:t>normalization</w:t>
       </w:r>
       <w:proofErr w:type="gramEnd"/>
-      <w:r>
-        <w:t xml:space="preserve"> </w:t>
-      </w:r>
-      <w:r>
-        <w:t xml:space="preserve">from </w:t>
-      </w:r>
-      <w:r>
-        <w:t>utilities</w:t>
-      </w:r>
-      <w:r>
-        <w:t xml:space="preserve"> import </w:t>
-      </w:r>
-      <w:r>
-        <w:t>normalization</w:t>
-      </w:r>
       <w:r>
         <w:t xml:space="preserve"> </w:t>
       </w:r>
@@ -1209,16 +1206,7 @@
         <w:pStyle w:val="Heading1"/>
       </w:pPr>
       <w:r>
-        <w:t xml:space="preserve">Feb </w:t>
-      </w:r>
-      <w:r>
-        <w:t>14</w:t>
-      </w:r>
-      <w:r>
-        <w:t xml:space="preserve"> – </w:t>
-      </w:r>
-      <w:r>
-        <w:t>4</w:t>
+        <w:t>Feb 14 – 4</w:t>
       </w:r>
       <w:r>
         <w:rPr>
@@ -1322,15 +1310,7 @@
         </w:numPr>
       </w:pPr>
       <w:r>
-        <w:t xml:space="preserve">Use other imputation techniques, </w:t>
-      </w:r>
-      <w:proofErr w:type="gramStart"/>
-      <w:r>
-        <w:t>e.g.</w:t>
-      </w:r>
-      <w:proofErr w:type="gramEnd"/>
-      <w:r>
-        <w:t xml:space="preserve"> can predicting labels (so not only filling with mean, mode, median)</w:t>
+        <w:t>Use other imputation techniques, e.g. can predicting labels (so not only filling with mean, mode, median)</w:t>
       </w:r>
     </w:p>
     <w:p>
@@ -1741,6 +1721,562 @@
         <w:t>optional</w:t>
       </w:r>
       <w:proofErr w:type="gramEnd"/>
+    </w:p>
+    <w:p>
+      <w:pPr>
+        <w:rPr>
+          <w:b/>
+          <w:bCs/>
+          <w:color w:val="FF0000"/>
+        </w:rPr>
+      </w:pPr>
+    </w:p>
+    <w:p>
+      <w:pPr>
+        <w:rPr>
+          <w:b/>
+          <w:bCs/>
+          <w:color w:val="000000" w:themeColor="text1"/>
+        </w:rPr>
+      </w:pPr>
+      <w:r>
+        <w:rPr>
+          <w:b/>
+          <w:bCs/>
+          <w:color w:val="000000" w:themeColor="text1"/>
+        </w:rPr>
+        <w:br w:type="page"/>
+      </w:r>
+    </w:p>
+    <w:p>
+      <w:pPr>
+        <w:jc w:val="center"/>
+        <w:rPr>
+          <w:b/>
+          <w:bCs/>
+          <w:color w:val="000000" w:themeColor="text1"/>
+          <w:u w:val="single"/>
+        </w:rPr>
+      </w:pPr>
+      <w:r>
+        <w:rPr>
+          <w:b/>
+          <w:bCs/>
+          <w:color w:val="000000" w:themeColor="text1"/>
+          <w:u w:val="single"/>
+        </w:rPr>
+        <w:lastRenderedPageBreak/>
+        <w:t>Useful Links</w:t>
+      </w:r>
+    </w:p>
+    <w:p>
+      <w:pPr>
+        <w:rPr>
+          <w:b/>
+          <w:bCs/>
+          <w:color w:val="000000" w:themeColor="text1"/>
+        </w:rPr>
+      </w:pPr>
+    </w:p>
+    <w:p>
+      <w:pPr>
+        <w:shd w:val="clear" w:color="auto" w:fill="FFFFFF"/>
+        <w:spacing w:after="0" w:line="240" w:lineRule="auto"/>
+        <w:rPr>
+          <w:rFonts w:ascii="Arial" w:eastAsia="Times New Roman" w:hAnsi="Arial" w:cs="Arial"/>
+          <w:color w:val="222222"/>
+          <w:sz w:val="24"/>
+          <w:szCs w:val="24"/>
+          <w:lang w:eastAsia="zh-TW"/>
+        </w:rPr>
+      </w:pPr>
+      <w:r>
+        <w:rPr>
+          <w:rFonts w:ascii="Arial" w:eastAsia="Times New Roman" w:hAnsi="Arial" w:cs="Arial"/>
+          <w:color w:val="222222"/>
+          <w:sz w:val="24"/>
+          <w:szCs w:val="24"/>
+          <w:lang w:eastAsia="zh-TW"/>
+        </w:rPr>
+        <w:t>R</w:t>
+      </w:r>
+      <w:r>
+        <w:rPr>
+          <w:rFonts w:ascii="Arial" w:eastAsia="Times New Roman" w:hAnsi="Arial" w:cs="Arial"/>
+          <w:color w:val="222222"/>
+          <w:sz w:val="24"/>
+          <w:szCs w:val="24"/>
+          <w:lang w:eastAsia="zh-TW"/>
+        </w:rPr>
+        <w:t>elevant literature: </w:t>
+      </w:r>
+    </w:p>
+    <w:p>
+      <w:pPr>
+        <w:shd w:val="clear" w:color="auto" w:fill="FFFFFF"/>
+        <w:spacing w:after="0" w:line="240" w:lineRule="auto"/>
+        <w:rPr>
+          <w:rFonts w:ascii="Arial" w:eastAsia="Times New Roman" w:hAnsi="Arial" w:cs="Arial"/>
+          <w:color w:val="222222"/>
+          <w:sz w:val="24"/>
+          <w:szCs w:val="24"/>
+          <w:lang w:eastAsia="zh-TW"/>
+        </w:rPr>
+      </w:pPr>
+      <w:hyperlink r:id="rId5" w:tgtFrame="_blank" w:history="1">
+        <w:r>
+          <w:rPr>
+            <w:rFonts w:ascii="Arial" w:eastAsia="Times New Roman" w:hAnsi="Arial" w:cs="Arial"/>
+            <w:color w:val="1155CC"/>
+            <w:sz w:val="24"/>
+            <w:szCs w:val="24"/>
+            <w:u w:val="single"/>
+            <w:lang w:eastAsia="zh-TW"/>
+          </w:rPr>
+          <w:t>https://www.ncbi.nlm.nih.gov/pmc/articles/PMC9366116/</w:t>
+        </w:r>
+      </w:hyperlink>
+    </w:p>
+    <w:p>
+      <w:pPr>
+        <w:shd w:val="clear" w:color="auto" w:fill="FFFFFF"/>
+        <w:spacing w:after="0" w:line="240" w:lineRule="auto"/>
+        <w:rPr>
+          <w:rFonts w:ascii="Arial" w:eastAsia="Times New Roman" w:hAnsi="Arial" w:cs="Arial"/>
+          <w:color w:val="222222"/>
+          <w:sz w:val="24"/>
+          <w:szCs w:val="24"/>
+          <w:lang w:eastAsia="zh-TW"/>
+        </w:rPr>
+      </w:pPr>
+      <w:hyperlink r:id="rId6" w:tgtFrame="_blank" w:history="1">
+        <w:r>
+          <w:rPr>
+            <w:rFonts w:ascii="Arial" w:eastAsia="Times New Roman" w:hAnsi="Arial" w:cs="Arial"/>
+            <w:color w:val="1155CC"/>
+            <w:sz w:val="24"/>
+            <w:szCs w:val="24"/>
+            <w:u w:val="single"/>
+            <w:lang w:eastAsia="zh-TW"/>
+          </w:rPr>
+          <w:t>https://pubmed.ncbi.nlm.nih.gov/35852544/</w:t>
+        </w:r>
+      </w:hyperlink>
+    </w:p>
+    <w:p>
+      <w:pPr>
+        <w:shd w:val="clear" w:color="auto" w:fill="FFFFFF"/>
+        <w:spacing w:after="0" w:line="240" w:lineRule="auto"/>
+        <w:rPr>
+          <w:rFonts w:ascii="Arial" w:eastAsia="Times New Roman" w:hAnsi="Arial" w:cs="Arial"/>
+          <w:color w:val="222222"/>
+          <w:sz w:val="24"/>
+          <w:szCs w:val="24"/>
+          <w:lang w:eastAsia="zh-TW"/>
+        </w:rPr>
+      </w:pPr>
+      <w:hyperlink r:id="rId7" w:tgtFrame="_blank" w:history="1">
+        <w:r>
+          <w:rPr>
+            <w:rFonts w:ascii="Arial" w:eastAsia="Times New Roman" w:hAnsi="Arial" w:cs="Arial"/>
+            <w:color w:val="1155CC"/>
+            <w:sz w:val="24"/>
+            <w:szCs w:val="24"/>
+            <w:u w:val="single"/>
+            <w:lang w:eastAsia="zh-TW"/>
+          </w:rPr>
+          <w:t>https://pubmed.ncbi.nlm.nih.gov/34582751/</w:t>
+        </w:r>
+      </w:hyperlink>
+    </w:p>
+    <w:p>
+      <w:pPr>
+        <w:shd w:val="clear" w:color="auto" w:fill="FFFFFF"/>
+        <w:spacing w:after="0" w:line="240" w:lineRule="auto"/>
+        <w:rPr>
+          <w:rFonts w:ascii="Arial" w:eastAsia="Times New Roman" w:hAnsi="Arial" w:cs="Arial"/>
+          <w:color w:val="222222"/>
+          <w:sz w:val="24"/>
+          <w:szCs w:val="24"/>
+          <w:lang w:eastAsia="zh-TW"/>
+        </w:rPr>
+      </w:pPr>
+      <w:hyperlink r:id="rId8" w:tgtFrame="_blank" w:history="1">
+        <w:r>
+          <w:rPr>
+            <w:rFonts w:ascii="Arial" w:eastAsia="Times New Roman" w:hAnsi="Arial" w:cs="Arial"/>
+            <w:color w:val="1155CC"/>
+            <w:sz w:val="24"/>
+            <w:szCs w:val="24"/>
+            <w:u w:val="single"/>
+            <w:lang w:eastAsia="zh-TW"/>
+          </w:rPr>
+          <w:t>https://www.sciencedirect.com/science/article/abs/pii/S1386505624000066</w:t>
+        </w:r>
+      </w:hyperlink>
+    </w:p>
+    <w:p>
+      <w:pPr>
+        <w:shd w:val="clear" w:color="auto" w:fill="FFFFFF"/>
+        <w:spacing w:after="0" w:line="240" w:lineRule="auto"/>
+        <w:rPr>
+          <w:rFonts w:ascii="Arial" w:eastAsia="Times New Roman" w:hAnsi="Arial" w:cs="Arial"/>
+          <w:color w:val="222222"/>
+          <w:sz w:val="24"/>
+          <w:szCs w:val="24"/>
+          <w:lang w:eastAsia="zh-TW"/>
+        </w:rPr>
+      </w:pPr>
+      <w:hyperlink r:id="rId9" w:tgtFrame="_blank" w:history="1">
+        <w:r>
+          <w:rPr>
+            <w:rFonts w:ascii="Arial" w:eastAsia="Times New Roman" w:hAnsi="Arial" w:cs="Arial"/>
+            <w:color w:val="1155CC"/>
+            <w:sz w:val="24"/>
+            <w:szCs w:val="24"/>
+            <w:u w:val="single"/>
+            <w:lang w:eastAsia="zh-TW"/>
+          </w:rPr>
+          <w:t>https://academic.oup.com/ejcts/article-abstract/64/6/ezad297/7260514?redirectedFrom=fulltext</w:t>
+        </w:r>
+      </w:hyperlink>
+    </w:p>
+    <w:p>
+      <w:pPr>
+        <w:shd w:val="clear" w:color="auto" w:fill="FFFFFF"/>
+        <w:spacing w:after="0" w:line="240" w:lineRule="auto"/>
+        <w:rPr>
+          <w:rFonts w:ascii="Arial" w:eastAsia="Times New Roman" w:hAnsi="Arial" w:cs="Arial"/>
+          <w:color w:val="222222"/>
+          <w:sz w:val="24"/>
+          <w:szCs w:val="24"/>
+          <w:lang w:eastAsia="zh-TW"/>
+        </w:rPr>
+      </w:pPr>
+    </w:p>
+    <w:p>
+      <w:pPr>
+        <w:rPr>
+          <w:b/>
+          <w:bCs/>
+          <w:color w:val="000000" w:themeColor="text1"/>
+        </w:rPr>
+      </w:pPr>
+    </w:p>
+    <w:p>
+      <w:pPr>
+        <w:shd w:val="clear" w:color="auto" w:fill="FFFFFF"/>
+        <w:spacing w:after="0" w:line="240" w:lineRule="auto"/>
+        <w:rPr>
+          <w:rFonts w:ascii="Arial" w:eastAsia="Times New Roman" w:hAnsi="Arial" w:cs="Arial"/>
+          <w:color w:val="222222"/>
+          <w:sz w:val="24"/>
+          <w:szCs w:val="24"/>
+          <w:lang w:eastAsia="zh-TW"/>
+        </w:rPr>
+      </w:pPr>
+      <w:r>
+        <w:rPr>
+          <w:rFonts w:ascii="Arial" w:eastAsia="Times New Roman" w:hAnsi="Arial" w:cs="Arial"/>
+          <w:color w:val="222222"/>
+          <w:sz w:val="24"/>
+          <w:szCs w:val="24"/>
+          <w:lang w:eastAsia="zh-TW"/>
+        </w:rPr>
+        <w:t>Syntactic Data: </w:t>
+      </w:r>
+    </w:p>
+    <w:p>
+      <w:pPr>
+        <w:shd w:val="clear" w:color="auto" w:fill="FFFFFF"/>
+        <w:spacing w:after="0" w:line="240" w:lineRule="auto"/>
+        <w:rPr>
+          <w:rFonts w:ascii="Arial" w:eastAsia="Times New Roman" w:hAnsi="Arial" w:cs="Arial"/>
+          <w:color w:val="222222"/>
+          <w:sz w:val="24"/>
+          <w:szCs w:val="24"/>
+          <w:lang w:eastAsia="zh-TW"/>
+        </w:rPr>
+      </w:pPr>
+      <w:hyperlink r:id="rId10" w:tgtFrame="_blank" w:history="1">
+        <w:r>
+          <w:rPr>
+            <w:rFonts w:ascii="Arial" w:eastAsia="Times New Roman" w:hAnsi="Arial" w:cs="Arial"/>
+            <w:color w:val="1155CC"/>
+            <w:sz w:val="24"/>
+            <w:szCs w:val="24"/>
+            <w:u w:val="single"/>
+            <w:lang w:eastAsia="zh-TW"/>
+          </w:rPr>
+          <w:t>https://arxiv.org/pdf/2302.02041.pdf</w:t>
+        </w:r>
+      </w:hyperlink>
+    </w:p>
+    <w:p>
+      <w:pPr>
+        <w:shd w:val="clear" w:color="auto" w:fill="FFFFFF"/>
+        <w:spacing w:after="0" w:line="240" w:lineRule="auto"/>
+        <w:rPr>
+          <w:rFonts w:ascii="Arial" w:eastAsia="Times New Roman" w:hAnsi="Arial" w:cs="Arial"/>
+          <w:color w:val="222222"/>
+          <w:sz w:val="24"/>
+          <w:szCs w:val="24"/>
+          <w:lang w:eastAsia="zh-TW"/>
+        </w:rPr>
+      </w:pPr>
+      <w:hyperlink r:id="rId11" w:tgtFrame="_blank" w:history="1">
+        <w:r>
+          <w:rPr>
+            <w:rFonts w:ascii="Arial" w:eastAsia="Times New Roman" w:hAnsi="Arial" w:cs="Arial"/>
+            <w:color w:val="1155CC"/>
+            <w:sz w:val="24"/>
+            <w:szCs w:val="24"/>
+            <w:u w:val="single"/>
+            <w:lang w:eastAsia="zh-TW"/>
+          </w:rPr>
+          <w:t>https://github.com/worldbank/REaLTabFormer?tab=readme-ov-file</w:t>
+        </w:r>
+      </w:hyperlink>
+    </w:p>
+    <w:p>
+      <w:pPr>
+        <w:shd w:val="clear" w:color="auto" w:fill="FFFFFF"/>
+        <w:spacing w:after="0" w:line="240" w:lineRule="auto"/>
+        <w:rPr>
+          <w:rFonts w:ascii="Arial" w:eastAsia="Times New Roman" w:hAnsi="Arial" w:cs="Arial"/>
+          <w:color w:val="222222"/>
+          <w:sz w:val="24"/>
+          <w:szCs w:val="24"/>
+          <w:lang w:eastAsia="zh-TW"/>
+        </w:rPr>
+      </w:pPr>
+    </w:p>
+    <w:p>
+      <w:pPr>
+        <w:shd w:val="clear" w:color="auto" w:fill="FFFFFF"/>
+        <w:spacing w:after="0" w:line="240" w:lineRule="auto"/>
+        <w:rPr>
+          <w:rFonts w:ascii="Arial" w:eastAsia="Times New Roman" w:hAnsi="Arial" w:cs="Arial"/>
+          <w:color w:val="222222"/>
+          <w:sz w:val="24"/>
+          <w:szCs w:val="24"/>
+          <w:lang w:eastAsia="zh-TW"/>
+        </w:rPr>
+      </w:pPr>
+      <w:hyperlink r:id="rId12" w:tgtFrame="_blank" w:history="1">
+        <w:r>
+          <w:rPr>
+            <w:rFonts w:ascii="Arial" w:eastAsia="Times New Roman" w:hAnsi="Arial" w:cs="Arial"/>
+            <w:color w:val="1155CC"/>
+            <w:sz w:val="24"/>
+            <w:szCs w:val="24"/>
+            <w:u w:val="single"/>
+            <w:lang w:eastAsia="zh-TW"/>
+          </w:rPr>
+          <w:t>https://www.turing.com/kb/synthetic-data-generation-techniques</w:t>
+        </w:r>
+      </w:hyperlink>
+    </w:p>
+    <w:p>
+      <w:pPr>
+        <w:shd w:val="clear" w:color="auto" w:fill="FFFFFF"/>
+        <w:spacing w:after="0" w:line="240" w:lineRule="auto"/>
+        <w:rPr>
+          <w:rFonts w:ascii="Arial" w:eastAsia="Times New Roman" w:hAnsi="Arial" w:cs="Arial"/>
+          <w:color w:val="222222"/>
+          <w:sz w:val="24"/>
+          <w:szCs w:val="24"/>
+          <w:lang w:eastAsia="zh-TW"/>
+        </w:rPr>
+      </w:pPr>
+      <w:hyperlink r:id="rId13" w:tgtFrame="_blank" w:history="1">
+        <w:r>
+          <w:rPr>
+            <w:rFonts w:ascii="Arial" w:eastAsia="Times New Roman" w:hAnsi="Arial" w:cs="Arial"/>
+            <w:color w:val="1155CC"/>
+            <w:sz w:val="24"/>
+            <w:szCs w:val="24"/>
+            <w:u w:val="single"/>
+            <w:lang w:eastAsia="zh-TW"/>
+          </w:rPr>
+          <w:t>https://medium.com/@rahul.singh.ds20/synthetic-data-future-of-data-6efd0b06a8ad</w:t>
+        </w:r>
+      </w:hyperlink>
+    </w:p>
+    <w:p>
+      <w:pPr>
+        <w:shd w:val="clear" w:color="auto" w:fill="FFFFFF"/>
+        <w:spacing w:after="0" w:line="240" w:lineRule="auto"/>
+        <w:rPr>
+          <w:rFonts w:ascii="Arial" w:eastAsia="Times New Roman" w:hAnsi="Arial" w:cs="Arial"/>
+          <w:color w:val="222222"/>
+          <w:sz w:val="24"/>
+          <w:szCs w:val="24"/>
+          <w:lang w:eastAsia="zh-TW"/>
+        </w:rPr>
+      </w:pPr>
+    </w:p>
+    <w:p>
+      <w:pPr>
+        <w:shd w:val="clear" w:color="auto" w:fill="FFFFFF"/>
+        <w:spacing w:after="0" w:line="240" w:lineRule="auto"/>
+        <w:rPr>
+          <w:rFonts w:ascii="Arial" w:eastAsia="Times New Roman" w:hAnsi="Arial" w:cs="Arial"/>
+          <w:color w:val="222222"/>
+          <w:sz w:val="24"/>
+          <w:szCs w:val="24"/>
+          <w:lang w:eastAsia="zh-TW"/>
+        </w:rPr>
+      </w:pPr>
+    </w:p>
+    <w:p>
+      <w:pPr>
+        <w:shd w:val="clear" w:color="auto" w:fill="FFFFFF"/>
+        <w:spacing w:after="0" w:line="240" w:lineRule="auto"/>
+        <w:rPr>
+          <w:rFonts w:ascii="Arial" w:eastAsia="Times New Roman" w:hAnsi="Arial" w:cs="Arial"/>
+          <w:color w:val="222222"/>
+          <w:sz w:val="24"/>
+          <w:szCs w:val="24"/>
+          <w:lang w:eastAsia="zh-TW"/>
+        </w:rPr>
+      </w:pPr>
+    </w:p>
+    <w:p>
+      <w:pPr>
+        <w:shd w:val="clear" w:color="auto" w:fill="FFFFFF"/>
+        <w:spacing w:after="0" w:line="240" w:lineRule="auto"/>
+        <w:rPr>
+          <w:rFonts w:ascii="Arial" w:eastAsia="Times New Roman" w:hAnsi="Arial" w:cs="Arial"/>
+          <w:color w:val="222222"/>
+          <w:sz w:val="24"/>
+          <w:szCs w:val="24"/>
+          <w:lang w:eastAsia="zh-TW"/>
+        </w:rPr>
+      </w:pPr>
+      <w:r>
+        <w:rPr>
+          <w:rFonts w:ascii="Arial" w:eastAsia="Times New Roman" w:hAnsi="Arial" w:cs="Arial"/>
+          <w:color w:val="222222"/>
+          <w:sz w:val="24"/>
+          <w:szCs w:val="24"/>
+          <w:lang w:eastAsia="zh-TW"/>
+        </w:rPr>
+        <w:t>Feature Engineering:</w:t>
+      </w:r>
+    </w:p>
+    <w:p>
+      <w:pPr>
+        <w:shd w:val="clear" w:color="auto" w:fill="FFFFFF"/>
+        <w:spacing w:after="0" w:line="240" w:lineRule="auto"/>
+        <w:rPr>
+          <w:rFonts w:ascii="Arial" w:eastAsia="Times New Roman" w:hAnsi="Arial" w:cs="Arial"/>
+          <w:color w:val="222222"/>
+          <w:sz w:val="24"/>
+          <w:szCs w:val="24"/>
+          <w:lang w:eastAsia="zh-TW"/>
+        </w:rPr>
+      </w:pPr>
+      <w:hyperlink r:id="rId14" w:tgtFrame="_blank" w:history="1">
+        <w:r>
+          <w:rPr>
+            <w:rFonts w:ascii="Arial" w:eastAsia="Times New Roman" w:hAnsi="Arial" w:cs="Arial"/>
+            <w:color w:val="1155CC"/>
+            <w:sz w:val="24"/>
+            <w:szCs w:val="24"/>
+            <w:u w:val="single"/>
+            <w:lang w:eastAsia="zh-TW"/>
+          </w:rPr>
+          <w:t>https://www.kaggle.com/code/vbmokin/titanic-autofeat-automatic-fe</w:t>
+        </w:r>
+      </w:hyperlink>
+    </w:p>
+    <w:p>
+      <w:pPr>
+        <w:shd w:val="clear" w:color="auto" w:fill="FFFFFF"/>
+        <w:spacing w:after="0" w:line="240" w:lineRule="auto"/>
+        <w:rPr>
+          <w:rFonts w:ascii="Arial" w:eastAsia="Times New Roman" w:hAnsi="Arial" w:cs="Arial"/>
+          <w:color w:val="222222"/>
+          <w:sz w:val="24"/>
+          <w:szCs w:val="24"/>
+          <w:lang w:eastAsia="zh-TW"/>
+        </w:rPr>
+      </w:pPr>
+      <w:hyperlink r:id="rId15" w:tgtFrame="_blank" w:history="1">
+        <w:r>
+          <w:rPr>
+            <w:rFonts w:ascii="Arial" w:eastAsia="Times New Roman" w:hAnsi="Arial" w:cs="Arial"/>
+            <w:color w:val="1155CC"/>
+            <w:sz w:val="24"/>
+            <w:szCs w:val="24"/>
+            <w:u w:val="single"/>
+            <w:lang w:eastAsia="zh-TW"/>
+          </w:rPr>
+          <w:t>https://epistasislab.github.io/tpot/</w:t>
+        </w:r>
+      </w:hyperlink>
+    </w:p>
+    <w:p>
+      <w:pPr>
+        <w:shd w:val="clear" w:color="auto" w:fill="FFFFFF"/>
+        <w:spacing w:after="0" w:line="240" w:lineRule="auto"/>
+        <w:rPr>
+          <w:rFonts w:ascii="Arial" w:eastAsia="Times New Roman" w:hAnsi="Arial" w:cs="Arial"/>
+          <w:color w:val="222222"/>
+          <w:sz w:val="24"/>
+          <w:szCs w:val="24"/>
+          <w:lang w:eastAsia="zh-TW"/>
+        </w:rPr>
+      </w:pPr>
+      <w:hyperlink r:id="rId16" w:tgtFrame="_blank" w:history="1">
+        <w:r>
+          <w:rPr>
+            <w:rFonts w:ascii="Arial" w:eastAsia="Times New Roman" w:hAnsi="Arial" w:cs="Arial"/>
+            <w:color w:val="1155CC"/>
+            <w:sz w:val="24"/>
+            <w:szCs w:val="24"/>
+            <w:u w:val="single"/>
+            <w:lang w:eastAsia="zh-TW"/>
+          </w:rPr>
+          <w:t>https://machinelearningmastery.com/tpot-for-automated-machine-learning-in-python/</w:t>
+        </w:r>
+      </w:hyperlink>
+    </w:p>
+    <w:p>
+      <w:pPr>
+        <w:shd w:val="clear" w:color="auto" w:fill="FFFFFF"/>
+        <w:spacing w:after="0" w:line="240" w:lineRule="auto"/>
+        <w:rPr>
+          <w:rFonts w:ascii="Arial" w:eastAsia="Times New Roman" w:hAnsi="Arial" w:cs="Arial"/>
+          <w:color w:val="222222"/>
+          <w:sz w:val="24"/>
+          <w:szCs w:val="24"/>
+          <w:lang w:eastAsia="zh-TW"/>
+        </w:rPr>
+      </w:pPr>
+    </w:p>
+    <w:p>
+      <w:pPr>
+        <w:shd w:val="clear" w:color="auto" w:fill="FFFFFF"/>
+        <w:spacing w:after="0" w:line="240" w:lineRule="auto"/>
+        <w:rPr>
+          <w:rFonts w:ascii="Arial" w:eastAsia="Times New Roman" w:hAnsi="Arial" w:cs="Arial"/>
+          <w:color w:val="222222"/>
+          <w:sz w:val="24"/>
+          <w:szCs w:val="24"/>
+          <w:lang w:eastAsia="zh-TW"/>
+        </w:rPr>
+      </w:pPr>
+    </w:p>
+    <w:p>
+      <w:pPr>
+        <w:rPr>
+          <w:b/>
+          <w:bCs/>
+          <w:color w:val="000000" w:themeColor="text1"/>
+        </w:rPr>
+      </w:pPr>
     </w:p>
     <w:p/>
     <w:p/>
@@ -2927,6 +3463,18 @@
       <w:szCs w:val="32"/>
     </w:rPr>
   </w:style>
+  <w:style w:type="character" w:styleId="Hyperlink">
+    <w:name w:val="Hyperlink"/>
+    <w:basedOn w:val="DefaultParagraphFont"/>
+    <w:uiPriority w:val="99"/>
+    <w:semiHidden/>
+    <w:unhideWhenUsed/>
+    <w:rsid w:val="00224AD2"/>
+    <w:rPr>
+      <w:color w:val="0000FF"/>
+      <w:u w:val="single"/>
+    </w:rPr>
+  </w:style>
 </w:styles>
 </file>
 

</xml_diff>

<commit_message>
Updated feature importance code
</commit_message>
<xml_diff>
--- a/Working Session Notes.docx
+++ b/Working Session Notes.docx
@@ -1530,7 +1530,71 @@
         <w:t>Benchmark – mean imputation; no complex preprocessing (stdization); include all features that make sense</w:t>
       </w:r>
     </w:p>
-    <w:p/>
+    <w:p>
+      <w:pPr>
+        <w:pStyle w:val="Heading1"/>
+      </w:pPr>
+      <w:r>
+        <w:t>Feb 2</w:t>
+      </w:r>
+      <w:r>
+        <w:t>8</w:t>
+      </w:r>
+      <w:r>
+        <w:t xml:space="preserve"> – </w:t>
+      </w:r>
+      <w:r>
+        <w:t>6</w:t>
+      </w:r>
+      <w:r>
+        <w:rPr>
+          <w:vertAlign w:val="superscript"/>
+        </w:rPr>
+        <w:t>th</w:t>
+      </w:r>
+      <w:r>
+        <w:t xml:space="preserve"> Meeting</w:t>
+      </w:r>
+    </w:p>
+    <w:p>
+      <w:pPr>
+        <w:pStyle w:val="ListParagraph"/>
+        <w:numPr>
+          <w:ilvl w:val="0"/>
+          <w:numId w:val="7"/>
+        </w:numPr>
+      </w:pPr>
+      <w:r>
+        <w:t>Ask Dr. Gupta pre-covid vs post-</w:t>
+      </w:r>
+      <w:proofErr w:type="gramStart"/>
+      <w:r>
+        <w:t>covid</w:t>
+      </w:r>
+      <w:proofErr w:type="gramEnd"/>
+    </w:p>
+    <w:p>
+      <w:pPr>
+        <w:pStyle w:val="ListParagraph"/>
+        <w:numPr>
+          <w:ilvl w:val="0"/>
+          <w:numId w:val="7"/>
+        </w:numPr>
+      </w:pPr>
+      <w:r>
+        <w:t>no k-fold</w:t>
+      </w:r>
+    </w:p>
+    <w:p>
+      <w:r>
+        <w:t xml:space="preserve">focus on </w:t>
+      </w:r>
+    </w:p>
+    <w:p>
+      <w:r>
+        <w:t>post-training analysis</w:t>
+      </w:r>
+    </w:p>
     <w:p/>
     <w:sectPr>
       <w:pgSz w:w="12240" w:h="15840"/>
@@ -1996,6 +2060,119 @@
     </w:lvl>
   </w:abstractNum>
   <w:abstractNum w:abstractNumId="4" w15:restartNumberingAfterBreak="0">
+    <w:nsid w:val="3EA92C0D"/>
+    <w:multiLevelType w:val="hybridMultilevel"/>
+    <w:tmpl w:val="57D4BF0A"/>
+    <w:lvl w:ilvl="0" w:tplc="04090001">
+      <w:start w:val="1"/>
+      <w:numFmt w:val="bullet"/>
+      <w:lvlText w:val=""/>
+      <w:lvlJc w:val="left"/>
+      <w:pPr>
+        <w:ind w:left="720" w:hanging="360"/>
+      </w:pPr>
+      <w:rPr>
+        <w:rFonts w:ascii="Symbol" w:hAnsi="Symbol" w:hint="default"/>
+      </w:rPr>
+    </w:lvl>
+    <w:lvl w:ilvl="1" w:tplc="04090003" w:tentative="1">
+      <w:start w:val="1"/>
+      <w:numFmt w:val="bullet"/>
+      <w:lvlText w:val="o"/>
+      <w:lvlJc w:val="left"/>
+      <w:pPr>
+        <w:ind w:left="1440" w:hanging="360"/>
+      </w:pPr>
+      <w:rPr>
+        <w:rFonts w:ascii="Courier New" w:hAnsi="Courier New" w:cs="Courier New" w:hint="default"/>
+      </w:rPr>
+    </w:lvl>
+    <w:lvl w:ilvl="2" w:tplc="04090005" w:tentative="1">
+      <w:start w:val="1"/>
+      <w:numFmt w:val="bullet"/>
+      <w:lvlText w:val=""/>
+      <w:lvlJc w:val="left"/>
+      <w:pPr>
+        <w:ind w:left="2160" w:hanging="360"/>
+      </w:pPr>
+      <w:rPr>
+        <w:rFonts w:ascii="Wingdings" w:hAnsi="Wingdings" w:hint="default"/>
+      </w:rPr>
+    </w:lvl>
+    <w:lvl w:ilvl="3" w:tplc="04090001" w:tentative="1">
+      <w:start w:val="1"/>
+      <w:numFmt w:val="bullet"/>
+      <w:lvlText w:val=""/>
+      <w:lvlJc w:val="left"/>
+      <w:pPr>
+        <w:ind w:left="2880" w:hanging="360"/>
+      </w:pPr>
+      <w:rPr>
+        <w:rFonts w:ascii="Symbol" w:hAnsi="Symbol" w:hint="default"/>
+      </w:rPr>
+    </w:lvl>
+    <w:lvl w:ilvl="4" w:tplc="04090003" w:tentative="1">
+      <w:start w:val="1"/>
+      <w:numFmt w:val="bullet"/>
+      <w:lvlText w:val="o"/>
+      <w:lvlJc w:val="left"/>
+      <w:pPr>
+        <w:ind w:left="3600" w:hanging="360"/>
+      </w:pPr>
+      <w:rPr>
+        <w:rFonts w:ascii="Courier New" w:hAnsi="Courier New" w:cs="Courier New" w:hint="default"/>
+      </w:rPr>
+    </w:lvl>
+    <w:lvl w:ilvl="5" w:tplc="04090005" w:tentative="1">
+      <w:start w:val="1"/>
+      <w:numFmt w:val="bullet"/>
+      <w:lvlText w:val=""/>
+      <w:lvlJc w:val="left"/>
+      <w:pPr>
+        <w:ind w:left="4320" w:hanging="360"/>
+      </w:pPr>
+      <w:rPr>
+        <w:rFonts w:ascii="Wingdings" w:hAnsi="Wingdings" w:hint="default"/>
+      </w:rPr>
+    </w:lvl>
+    <w:lvl w:ilvl="6" w:tplc="04090001" w:tentative="1">
+      <w:start w:val="1"/>
+      <w:numFmt w:val="bullet"/>
+      <w:lvlText w:val=""/>
+      <w:lvlJc w:val="left"/>
+      <w:pPr>
+        <w:ind w:left="5040" w:hanging="360"/>
+      </w:pPr>
+      <w:rPr>
+        <w:rFonts w:ascii="Symbol" w:hAnsi="Symbol" w:hint="default"/>
+      </w:rPr>
+    </w:lvl>
+    <w:lvl w:ilvl="7" w:tplc="04090003" w:tentative="1">
+      <w:start w:val="1"/>
+      <w:numFmt w:val="bullet"/>
+      <w:lvlText w:val="o"/>
+      <w:lvlJc w:val="left"/>
+      <w:pPr>
+        <w:ind w:left="5760" w:hanging="360"/>
+      </w:pPr>
+      <w:rPr>
+        <w:rFonts w:ascii="Courier New" w:hAnsi="Courier New" w:cs="Courier New" w:hint="default"/>
+      </w:rPr>
+    </w:lvl>
+    <w:lvl w:ilvl="8" w:tplc="04090005" w:tentative="1">
+      <w:start w:val="1"/>
+      <w:numFmt w:val="bullet"/>
+      <w:lvlText w:val=""/>
+      <w:lvlJc w:val="left"/>
+      <w:pPr>
+        <w:ind w:left="6480" w:hanging="360"/>
+      </w:pPr>
+      <w:rPr>
+        <w:rFonts w:ascii="Wingdings" w:hAnsi="Wingdings" w:hint="default"/>
+      </w:rPr>
+    </w:lvl>
+  </w:abstractNum>
+  <w:abstractNum w:abstractNumId="5" w15:restartNumberingAfterBreak="0">
     <w:nsid w:val="60335207"/>
     <w:multiLevelType w:val="hybridMultilevel"/>
     <w:tmpl w:val="44947358"/>
@@ -2108,7 +2285,7 @@
       </w:rPr>
     </w:lvl>
   </w:abstractNum>
-  <w:abstractNum w:abstractNumId="5" w15:restartNumberingAfterBreak="0">
+  <w:abstractNum w:abstractNumId="6" w15:restartNumberingAfterBreak="0">
     <w:nsid w:val="796D1137"/>
     <w:multiLevelType w:val="hybridMultilevel"/>
     <w:tmpl w:val="377E24F4"/>
@@ -2225,19 +2402,22 @@
     <w:abstractNumId w:val="2"/>
   </w:num>
   <w:num w:numId="2" w16cid:durableId="1032026145">
-    <w:abstractNumId w:val="4"/>
+    <w:abstractNumId w:val="5"/>
   </w:num>
   <w:num w:numId="3" w16cid:durableId="978419136">
     <w:abstractNumId w:val="0"/>
   </w:num>
   <w:num w:numId="4" w16cid:durableId="1870988240">
-    <w:abstractNumId w:val="5"/>
+    <w:abstractNumId w:val="6"/>
   </w:num>
   <w:num w:numId="5" w16cid:durableId="1383557781">
     <w:abstractNumId w:val="3"/>
   </w:num>
   <w:num w:numId="6" w16cid:durableId="1685324516">
     <w:abstractNumId w:val="1"/>
+  </w:num>
+  <w:num w:numId="7" w16cid:durableId="1034188635">
+    <w:abstractNumId w:val="4"/>
   </w:num>
 </w:numbering>
 </file>

</xml_diff>